<commit_message>
Add presentation, modify rapport and design of the application
</commit_message>
<xml_diff>
--- a/cahier_des_charges.docx
+++ b/cahier_des_charges.docx
@@ -1,6 +1,6 @@
 
 <file path=word/document.xml><?xml version="1.0" encoding="utf-8"?>
-<w:document xmlns:wpc="http://schemas.microsoft.com/office/word/2010/wordprocessingCanvas" xmlns:cx="http://schemas.microsoft.com/office/drawing/2014/chartex" xmlns:cx1="http://schemas.microsoft.com/office/drawing/2015/9/8/chartex" xmlns:cx2="http://schemas.microsoft.com/office/drawing/2015/10/21/chartex" xmlns:cx3="http://schemas.microsoft.com/office/drawing/2016/5/9/chartex" xmlns:cx4="http://schemas.microsoft.com/office/drawing/2016/5/10/chartex" xmlns:cx5="http://schemas.microsoft.com/office/drawing/2016/5/11/chartex" xmlns:cx6="http://schemas.microsoft.com/office/drawing/2016/5/12/chartex" xmlns:cx7="http://schemas.microsoft.com/office/drawing/2016/5/13/chartex" xmlns:cx8="http://schemas.microsoft.com/office/drawing/2016/5/14/chartex" xmlns:mc="http://schemas.openxmlformats.org/markup-compatibility/2006" xmlns:aink="http://schemas.microsoft.com/office/drawing/2016/ink" xmlns:am3d="http://schemas.microsoft.com/office/drawing/2017/model3d" xmlns:o="urn:schemas-microsoft-com:office:office" xmlns:r="http://schemas.openxmlformats.org/officeDocument/2006/relationships" xmlns:m="http://schemas.openxmlformats.org/officeDocument/2006/math" xmlns:v="urn:schemas-microsoft-com:vml" xmlns:wp14="http://schemas.microsoft.com/office/word/2010/wordprocessingDrawing" xmlns:wp="http://schemas.openxmlformats.org/drawingml/2006/wordprocessingDrawing" xmlns:w10="urn:schemas-microsoft-com:office:word" xmlns:w="http://schemas.openxmlformats.org/wordprocessingml/2006/main" xmlns:w14="http://schemas.microsoft.com/office/word/2010/wordml" xmlns:w15="http://schemas.microsoft.com/office/word/2012/wordml" xmlns:w16se="http://schemas.microsoft.com/office/word/2015/wordml/symex" xmlns:wpg="http://schemas.microsoft.com/office/word/2010/wordprocessingGroup" xmlns:wpi="http://schemas.microsoft.com/office/word/2010/wordprocessingInk" xmlns:wne="http://schemas.microsoft.com/office/word/2006/wordml" xmlns:wps="http://schemas.microsoft.com/office/word/2010/wordprocessingShape" mc:Ignorable="w14 w15 w16se wp14">
+<w:document xmlns:wpc="http://schemas.microsoft.com/office/word/2010/wordprocessingCanvas" xmlns:cx="http://schemas.microsoft.com/office/drawing/2014/chartex" xmlns:cx1="http://schemas.microsoft.com/office/drawing/2015/9/8/chartex" xmlns:cx2="http://schemas.microsoft.com/office/drawing/2015/10/21/chartex" xmlns:cx3="http://schemas.microsoft.com/office/drawing/2016/5/9/chartex" xmlns:cx4="http://schemas.microsoft.com/office/drawing/2016/5/10/chartex" xmlns:cx5="http://schemas.microsoft.com/office/drawing/2016/5/11/chartex" xmlns:cx6="http://schemas.microsoft.com/office/drawing/2016/5/12/chartex" xmlns:cx7="http://schemas.microsoft.com/office/drawing/2016/5/13/chartex" xmlns:cx8="http://schemas.microsoft.com/office/drawing/2016/5/14/chartex" xmlns:mc="http://schemas.openxmlformats.org/markup-compatibility/2006" xmlns:aink="http://schemas.microsoft.com/office/drawing/2016/ink" xmlns:am3d="http://schemas.microsoft.com/office/drawing/2017/model3d" xmlns:o="urn:schemas-microsoft-com:office:office" xmlns:r="http://schemas.openxmlformats.org/officeDocument/2006/relationships" xmlns:m="http://schemas.openxmlformats.org/officeDocument/2006/math" xmlns:v="urn:schemas-microsoft-com:vml" xmlns:wp14="http://schemas.microsoft.com/office/word/2010/wordprocessingDrawing" xmlns:wp="http://schemas.openxmlformats.org/drawingml/2006/wordprocessingDrawing" xmlns:w10="urn:schemas-microsoft-com:office:word" xmlns:w="http://schemas.openxmlformats.org/wordprocessingml/2006/main" xmlns:w14="http://schemas.microsoft.com/office/word/2010/wordml" xmlns:w15="http://schemas.microsoft.com/office/word/2012/wordml" xmlns:w16cid="http://schemas.microsoft.com/office/word/2016/wordml/cid" xmlns:w16se="http://schemas.microsoft.com/office/word/2015/wordml/symex" xmlns:wpg="http://schemas.microsoft.com/office/word/2010/wordprocessingGroup" xmlns:wpi="http://schemas.microsoft.com/office/word/2010/wordprocessingInk" xmlns:wne="http://schemas.microsoft.com/office/word/2006/wordml" xmlns:wps="http://schemas.microsoft.com/office/word/2010/wordprocessingShape" mc:Ignorable="w14 w15 w16se w16cid wp14">
   <w:body>
     <w:p>
       <w:pPr>
@@ -11,6 +11,7 @@
           <w:szCs w:val="80"/>
         </w:rPr>
       </w:pPr>
+      <w:bookmarkStart w:id="0" w:name="_GoBack"/>
       <w:r>
         <w:rPr>
           <w:rFonts w:ascii="Gill Sans MT" w:hAnsi="Gill Sans MT"/>
@@ -39,7 +40,6 @@
           <w:szCs w:val="80"/>
         </w:rPr>
       </w:pPr>
-      <w:proofErr w:type="spellStart"/>
       <w:r>
         <w:rPr>
           <w:rFonts w:ascii="Gill Sans MT" w:hAnsi="Gill Sans MT"/>
@@ -49,7 +49,6 @@
         </w:rPr>
         <w:t>PhysioDataVisualization</w:t>
       </w:r>
-      <w:proofErr w:type="spellEnd"/>
     </w:p>
     <w:p>
       <w:pPr>
@@ -986,7 +985,6 @@
         </w:rPr>
         <w:t>.</w:t>
       </w:r>
-      <w:bookmarkStart w:id="0" w:name="_GoBack"/>
       <w:bookmarkEnd w:id="0"/>
     </w:p>
     <w:sectPr>
@@ -1000,7 +998,7 @@
 </file>
 
 <file path=word/numbering.xml><?xml version="1.0" encoding="utf-8"?>
-<w:numbering xmlns:wpc="http://schemas.microsoft.com/office/word/2010/wordprocessingCanvas" xmlns:cx="http://schemas.microsoft.com/office/drawing/2014/chartex" xmlns:cx1="http://schemas.microsoft.com/office/drawing/2015/9/8/chartex" xmlns:cx2="http://schemas.microsoft.com/office/drawing/2015/10/21/chartex" xmlns:cx3="http://schemas.microsoft.com/office/drawing/2016/5/9/chartex" xmlns:cx4="http://schemas.microsoft.com/office/drawing/2016/5/10/chartex" xmlns:cx5="http://schemas.microsoft.com/office/drawing/2016/5/11/chartex" xmlns:cx6="http://schemas.microsoft.com/office/drawing/2016/5/12/chartex" xmlns:cx7="http://schemas.microsoft.com/office/drawing/2016/5/13/chartex" xmlns:cx8="http://schemas.microsoft.com/office/drawing/2016/5/14/chartex" xmlns:mc="http://schemas.openxmlformats.org/markup-compatibility/2006" xmlns:aink="http://schemas.microsoft.com/office/drawing/2016/ink" xmlns:am3d="http://schemas.microsoft.com/office/drawing/2017/model3d" xmlns:o="urn:schemas-microsoft-com:office:office" xmlns:r="http://schemas.openxmlformats.org/officeDocument/2006/relationships" xmlns:m="http://schemas.openxmlformats.org/officeDocument/2006/math" xmlns:v="urn:schemas-microsoft-com:vml" xmlns:wp14="http://schemas.microsoft.com/office/word/2010/wordprocessingDrawing" xmlns:wp="http://schemas.openxmlformats.org/drawingml/2006/wordprocessingDrawing" xmlns:w10="urn:schemas-microsoft-com:office:word" xmlns:w="http://schemas.openxmlformats.org/wordprocessingml/2006/main" xmlns:w14="http://schemas.microsoft.com/office/word/2010/wordml" xmlns:w15="http://schemas.microsoft.com/office/word/2012/wordml" xmlns:w16se="http://schemas.microsoft.com/office/word/2015/wordml/symex" xmlns:wpg="http://schemas.microsoft.com/office/word/2010/wordprocessingGroup" xmlns:wpi="http://schemas.microsoft.com/office/word/2010/wordprocessingInk" xmlns:wne="http://schemas.microsoft.com/office/word/2006/wordml" xmlns:wps="http://schemas.microsoft.com/office/word/2010/wordprocessingShape" mc:Ignorable="w14 w15 w16se wp14">
+<w:numbering xmlns:wpc="http://schemas.microsoft.com/office/word/2010/wordprocessingCanvas" xmlns:cx="http://schemas.microsoft.com/office/drawing/2014/chartex" xmlns:cx1="http://schemas.microsoft.com/office/drawing/2015/9/8/chartex" xmlns:cx2="http://schemas.microsoft.com/office/drawing/2015/10/21/chartex" xmlns:cx3="http://schemas.microsoft.com/office/drawing/2016/5/9/chartex" xmlns:cx4="http://schemas.microsoft.com/office/drawing/2016/5/10/chartex" xmlns:cx5="http://schemas.microsoft.com/office/drawing/2016/5/11/chartex" xmlns:cx6="http://schemas.microsoft.com/office/drawing/2016/5/12/chartex" xmlns:cx7="http://schemas.microsoft.com/office/drawing/2016/5/13/chartex" xmlns:cx8="http://schemas.microsoft.com/office/drawing/2016/5/14/chartex" xmlns:mc="http://schemas.openxmlformats.org/markup-compatibility/2006" xmlns:aink="http://schemas.microsoft.com/office/drawing/2016/ink" xmlns:am3d="http://schemas.microsoft.com/office/drawing/2017/model3d" xmlns:o="urn:schemas-microsoft-com:office:office" xmlns:r="http://schemas.openxmlformats.org/officeDocument/2006/relationships" xmlns:m="http://schemas.openxmlformats.org/officeDocument/2006/math" xmlns:v="urn:schemas-microsoft-com:vml" xmlns:wp14="http://schemas.microsoft.com/office/word/2010/wordprocessingDrawing" xmlns:wp="http://schemas.openxmlformats.org/drawingml/2006/wordprocessingDrawing" xmlns:w10="urn:schemas-microsoft-com:office:word" xmlns:w="http://schemas.openxmlformats.org/wordprocessingml/2006/main" xmlns:w14="http://schemas.microsoft.com/office/word/2010/wordml" xmlns:w15="http://schemas.microsoft.com/office/word/2012/wordml" xmlns:w16cid="http://schemas.microsoft.com/office/word/2016/wordml/cid" xmlns:w16se="http://schemas.microsoft.com/office/word/2015/wordml/symex" xmlns:wpg="http://schemas.microsoft.com/office/word/2010/wordprocessingGroup" xmlns:wpi="http://schemas.microsoft.com/office/word/2010/wordprocessingInk" xmlns:wne="http://schemas.microsoft.com/office/word/2006/wordml" xmlns:wps="http://schemas.microsoft.com/office/word/2010/wordprocessingShape" mc:Ignorable="w14 w15 w16se w16cid wp14">
   <w:abstractNum w:abstractNumId="0" w15:restartNumberingAfterBreak="0">
     <w:nsid w:val="2AFD6AFD"/>
     <w:multiLevelType w:val="hybridMultilevel"/>
@@ -1210,7 +1208,7 @@
       <w:lvlText w:val="%1."/>
       <w:lvlJc w:val="left"/>
       <w:pPr>
-        <w:ind w:left="720" w:hanging="360"/>
+        <w:ind w:left="360" w:hanging="360"/>
       </w:pPr>
     </w:lvl>
     <w:lvl w:ilvl="1" w:tplc="040C0019" w:tentative="1">
@@ -1219,7 +1217,7 @@
       <w:lvlText w:val="%2."/>
       <w:lvlJc w:val="left"/>
       <w:pPr>
-        <w:ind w:left="1440" w:hanging="360"/>
+        <w:ind w:left="1080" w:hanging="360"/>
       </w:pPr>
     </w:lvl>
     <w:lvl w:ilvl="2" w:tplc="040C001B" w:tentative="1">
@@ -1228,7 +1226,7 @@
       <w:lvlText w:val="%3."/>
       <w:lvlJc w:val="right"/>
       <w:pPr>
-        <w:ind w:left="2160" w:hanging="180"/>
+        <w:ind w:left="1800" w:hanging="180"/>
       </w:pPr>
     </w:lvl>
     <w:lvl w:ilvl="3" w:tplc="040C000F" w:tentative="1">
@@ -1237,7 +1235,7 @@
       <w:lvlText w:val="%4."/>
       <w:lvlJc w:val="left"/>
       <w:pPr>
-        <w:ind w:left="2880" w:hanging="360"/>
+        <w:ind w:left="2520" w:hanging="360"/>
       </w:pPr>
     </w:lvl>
     <w:lvl w:ilvl="4" w:tplc="040C0019" w:tentative="1">
@@ -1246,7 +1244,7 @@
       <w:lvlText w:val="%5."/>
       <w:lvlJc w:val="left"/>
       <w:pPr>
-        <w:ind w:left="3600" w:hanging="360"/>
+        <w:ind w:left="3240" w:hanging="360"/>
       </w:pPr>
     </w:lvl>
     <w:lvl w:ilvl="5" w:tplc="040C001B" w:tentative="1">
@@ -1255,7 +1253,7 @@
       <w:lvlText w:val="%6."/>
       <w:lvlJc w:val="right"/>
       <w:pPr>
-        <w:ind w:left="4320" w:hanging="180"/>
+        <w:ind w:left="3960" w:hanging="180"/>
       </w:pPr>
     </w:lvl>
     <w:lvl w:ilvl="6" w:tplc="040C000F" w:tentative="1">
@@ -1264,7 +1262,7 @@
       <w:lvlText w:val="%7."/>
       <w:lvlJc w:val="left"/>
       <w:pPr>
-        <w:ind w:left="5040" w:hanging="360"/>
+        <w:ind w:left="4680" w:hanging="360"/>
       </w:pPr>
     </w:lvl>
     <w:lvl w:ilvl="7" w:tplc="040C0019" w:tentative="1">
@@ -1273,7 +1271,7 @@
       <w:lvlText w:val="%8."/>
       <w:lvlJc w:val="left"/>
       <w:pPr>
-        <w:ind w:left="5760" w:hanging="360"/>
+        <w:ind w:left="5400" w:hanging="360"/>
       </w:pPr>
     </w:lvl>
     <w:lvl w:ilvl="8" w:tplc="040C001B" w:tentative="1">
@@ -1282,7 +1280,7 @@
       <w:lvlText w:val="%9."/>
       <w:lvlJc w:val="right"/>
       <w:pPr>
-        <w:ind w:left="6480" w:hanging="180"/>
+        <w:ind w:left="6120" w:hanging="180"/>
       </w:pPr>
     </w:lvl>
   </w:abstractNum>
@@ -1861,7 +1859,7 @@
 </file>
 
 <file path=word/styles.xml><?xml version="1.0" encoding="utf-8"?>
-<w:styles xmlns:mc="http://schemas.openxmlformats.org/markup-compatibility/2006" xmlns:r="http://schemas.openxmlformats.org/officeDocument/2006/relationships" xmlns:w="http://schemas.openxmlformats.org/wordprocessingml/2006/main" xmlns:w14="http://schemas.microsoft.com/office/word/2010/wordml" xmlns:w15="http://schemas.microsoft.com/office/word/2012/wordml" xmlns:w16se="http://schemas.microsoft.com/office/word/2015/wordml/symex" mc:Ignorable="w14 w15 w16se">
+<w:styles xmlns:mc="http://schemas.openxmlformats.org/markup-compatibility/2006" xmlns:r="http://schemas.openxmlformats.org/officeDocument/2006/relationships" xmlns:w="http://schemas.openxmlformats.org/wordprocessingml/2006/main" xmlns:w14="http://schemas.microsoft.com/office/word/2010/wordml" xmlns:w15="http://schemas.microsoft.com/office/word/2012/wordml" xmlns:w16cid="http://schemas.microsoft.com/office/word/2016/wordml/cid" xmlns:w16se="http://schemas.microsoft.com/office/word/2015/wordml/symex" mc:Ignorable="w14 w15 w16se w16cid">
   <w:docDefaults>
     <w:rPrDefault>
       <w:rPr>

</xml_diff>